<commit_message>
Fixed typos in 1st_task.docx
</commit_message>
<xml_diff>
--- a/1st_task.docx
+++ b/1st_task.docx
@@ -161,7 +161,7 @@
         <w:jc w:val="both"/>
       </w:pPr>
       <w:r>
-        <w:t>При нажатии на подсказку, происходит переход на соответствующую страницу</w:t>
+        <w:t>При нажатии на подсказку происходит переход на соответствующую страницу</w:t>
       </w:r>
     </w:p>
     <w:p>
@@ -175,10 +175,7 @@
         <w:jc w:val="both"/>
       </w:pPr>
       <w:r>
-        <w:t xml:space="preserve">При вводе запроса отображаются </w:t>
-      </w:r>
-      <w:r>
-        <w:t>всплывающие подсказки, соответствующие запросу</w:t>
+        <w:t>При вводе запроса отображаются всплывающие подсказки, соответствующие запросу</w:t>
       </w:r>
     </w:p>
     <w:p>
@@ -192,16 +189,7 @@
         <w:jc w:val="both"/>
       </w:pPr>
       <w:r>
-        <w:t xml:space="preserve">При вводе запроса отображаются </w:t>
-      </w:r>
-      <w:r>
-        <w:t>всплывающие подсказки,</w:t>
-      </w:r>
-      <w:r>
-        <w:t xml:space="preserve"> </w:t>
-      </w:r>
-      <w:r>
-        <w:t>в количестве, которое определено заранее (например, «в количестве 6 штук»)</w:t>
+        <w:t>При вводе запроса отображаются всплывающие подсказки, в количестве, которое определено заранее (например, «в количестве 6 штук»)</w:t>
       </w:r>
     </w:p>
     <w:p>
@@ -229,7 +217,16 @@
         <w:jc w:val="both"/>
       </w:pPr>
       <w:r>
-        <w:t>При нажатии на кнопку «поиск» запросе, которому, ничего не соответствует, откроется страница с сообщением об отсутствии результатов поиска</w:t>
+        <w:t>При нажатии на кнопку «поиск»</w:t>
+      </w:r>
+      <w:r>
+        <w:t xml:space="preserve"> </w:t>
+      </w:r>
+      <w:r>
+        <w:t>при</w:t>
+      </w:r>
+      <w:r>
+        <w:t xml:space="preserve"> запросе, которому ничего не соответствует, откроется страница с сообщением об отсутствии результатов поиска</w:t>
       </w:r>
     </w:p>
     <w:p>
@@ -257,43 +254,13 @@
         <w:jc w:val="both"/>
       </w:pPr>
       <w:r>
-        <w:t>Если</w:t>
-      </w:r>
-      <w:r>
-        <w:t xml:space="preserve"> всплывающи</w:t>
-      </w:r>
-      <w:r>
-        <w:t>х</w:t>
-      </w:r>
-      <w:r>
-        <w:t xml:space="preserve"> подсказ</w:t>
-      </w:r>
-      <w:r>
-        <w:t>о</w:t>
-      </w:r>
-      <w:r>
-        <w:t>к</w:t>
-      </w:r>
-      <w:r>
-        <w:t xml:space="preserve"> </w:t>
+        <w:t xml:space="preserve">Если всплывающих подсказок </w:t>
       </w:r>
       <w:r>
         <w:t xml:space="preserve">по запросу </w:t>
       </w:r>
       <w:r>
-        <w:t>меньше</w:t>
-      </w:r>
-      <w:r>
-        <w:t xml:space="preserve"> количеств</w:t>
-      </w:r>
-      <w:r>
-        <w:t>а</w:t>
-      </w:r>
-      <w:r>
-        <w:t>, которое определено заранее</w:t>
-      </w:r>
-      <w:r>
-        <w:t>, то их выводится столько, сколько есть</w:t>
+        <w:t>меньше количества, которое определено заранее, то их выводится столько сколько есть</w:t>
       </w:r>
     </w:p>
     <w:p>
@@ -307,25 +274,7 @@
         <w:jc w:val="both"/>
       </w:pPr>
       <w:r>
-        <w:t xml:space="preserve">Если всплывающих подсказок </w:t>
-      </w:r>
-      <w:r>
-        <w:t>по запросу нет</w:t>
-      </w:r>
-      <w:r>
-        <w:t xml:space="preserve">, то </w:t>
-      </w:r>
-      <w:r>
-        <w:t>ничего</w:t>
-      </w:r>
-      <w:r>
-        <w:t xml:space="preserve"> </w:t>
-      </w:r>
-      <w:r>
-        <w:t xml:space="preserve">не </w:t>
-      </w:r>
-      <w:r>
-        <w:t>выводится</w:t>
+        <w:t>Если всплывающих подсказок по запросу нет, то ничего не выводится</w:t>
       </w:r>
     </w:p>
     <w:sectPr>
@@ -1449,6 +1398,7 @@
   <w:style w:type="character" w:default="1" w:styleId="a0">
     <w:name w:val="Default Paragraph Font"/>
     <w:uiPriority w:val="1"/>
+    <w:semiHidden/>
     <w:unhideWhenUsed/>
   </w:style>
   <w:style w:type="table" w:default="1" w:styleId="a1">

</xml_diff>